<commit_message>
modified Lab steps document for diagrams
</commit_message>
<xml_diff>
--- a/01-Design Secure Architecture/Creating ALB from AWS CLI/Lab steps.docx
+++ b/01-Design Secure Architecture/Creating ALB from AWS CLI/Lab steps.docx
@@ -1569,6 +1569,7 @@
       <w:r>
         <w:rPr>
           <w:rFonts w:ascii="Arial" w:eastAsia="Times New Roman" w:hAnsi="Arial" w:cs="Arial"/>
+          <w:noProof/>
           <w:color w:val="1F2430"/>
           <w:sz w:val="21"/>
           <w:szCs w:val="21"/>
@@ -9705,64 +9706,6 @@
         </w:rPr>
         <w:t>        </w:t>
       </w:r>
-      <w:r>
-        <w:rPr>
-          <w:rFonts w:ascii="Arial" w:eastAsia="Times New Roman" w:hAnsi="Arial" w:cs="Arial"/>
-          <w:noProof/>
-          <w:color w:val="1F2430"/>
-          <w:sz w:val="21"/>
-          <w:szCs w:val="21"/>
-          <w:bdr w:val="none" w:sz="0" w:space="0" w:color="auto" w:frame="1"/>
-        </w:rPr>
-        <w:drawing>
-          <wp:inline distT="0" distB="0" distL="0" distR="0">
-            <wp:extent cx="5176837" cy="2334469"/>
-            <wp:effectExtent l="0" t="0" r="5080" b="8890"/>
-            <wp:docPr id="17" name="Picture 17" descr="https://labresources.whizlabs.com/1383588250114ee691ca1891ebd4b7ca/image28.png"/>
-            <wp:cNvGraphicFramePr>
-              <a:graphicFrameLocks xmlns:a="http://schemas.openxmlformats.org/drawingml/2006/main" noChangeAspect="1"/>
-            </wp:cNvGraphicFramePr>
-            <a:graphic xmlns:a="http://schemas.openxmlformats.org/drawingml/2006/main">
-              <a:graphicData uri="http://schemas.openxmlformats.org/drawingml/2006/picture">
-                <pic:pic xmlns:pic="http://schemas.openxmlformats.org/drawingml/2006/picture">
-                  <pic:nvPicPr>
-                    <pic:cNvPr id="0" name="Picture 17" descr="https://labresources.whizlabs.com/1383588250114ee691ca1891ebd4b7ca/image28.png"/>
-                    <pic:cNvPicPr>
-                      <a:picLocks noChangeAspect="1" noChangeArrowheads="1"/>
-                    </pic:cNvPicPr>
-                  </pic:nvPicPr>
-                  <pic:blipFill>
-                    <a:blip r:embed="rId16">
-                      <a:extLst>
-                        <a:ext uri="{28A0092B-C50C-407E-A947-70E740481C1C}">
-                          <a14:useLocalDpi xmlns:a14="http://schemas.microsoft.com/office/drawing/2010/main" val="0"/>
-                        </a:ext>
-                      </a:extLst>
-                    </a:blip>
-                    <a:srcRect/>
-                    <a:stretch>
-                      <a:fillRect/>
-                    </a:stretch>
-                  </pic:blipFill>
-                  <pic:spPr bwMode="auto">
-                    <a:xfrm>
-                      <a:off x="0" y="0"/>
-                      <a:ext cx="5200110" cy="2344964"/>
-                    </a:xfrm>
-                    <a:prstGeom prst="rect">
-                      <a:avLst/>
-                    </a:prstGeom>
-                    <a:noFill/>
-                    <a:ln>
-                      <a:noFill/>
-                    </a:ln>
-                  </pic:spPr>
-                </pic:pic>
-              </a:graphicData>
-            </a:graphic>
-          </wp:inline>
-        </w:drawing>
-      </w:r>
     </w:p>
     <w:p>
       <w:pPr>
@@ -10188,7 +10131,6 @@
           <w:szCs w:val="21"/>
           <w:bdr w:val="none" w:sz="0" w:space="0" w:color="auto" w:frame="1"/>
         </w:rPr>
-        <w:lastRenderedPageBreak/>
         <w:t xml:space="preserve">Example: </w:t>
       </w:r>
       <w:proofErr w:type="spellStart"/>
@@ -10309,66 +10251,6 @@
         </w:rPr>
         <w:t>      </w:t>
       </w:r>
-      <w:r>
-        <w:rPr>
-          <w:rFonts w:ascii="Arial" w:eastAsia="Times New Roman" w:hAnsi="Arial" w:cs="Arial"/>
-          <w:b/>
-          <w:bCs/>
-          <w:noProof/>
-          <w:color w:val="1F2430"/>
-          <w:sz w:val="21"/>
-          <w:szCs w:val="21"/>
-          <w:bdr w:val="none" w:sz="0" w:space="0" w:color="auto" w:frame="1"/>
-        </w:rPr>
-        <w:drawing>
-          <wp:inline distT="0" distB="0" distL="0" distR="0">
-            <wp:extent cx="5386388" cy="2422655"/>
-            <wp:effectExtent l="0" t="0" r="5080" b="0"/>
-            <wp:docPr id="16" name="Picture 16" descr="https://labresources.whizlabs.com/1383588250114ee691ca1891ebd4b7ca/image32_54_48.png"/>
-            <wp:cNvGraphicFramePr>
-              <a:graphicFrameLocks xmlns:a="http://schemas.openxmlformats.org/drawingml/2006/main" noChangeAspect="1"/>
-            </wp:cNvGraphicFramePr>
-            <a:graphic xmlns:a="http://schemas.openxmlformats.org/drawingml/2006/main">
-              <a:graphicData uri="http://schemas.openxmlformats.org/drawingml/2006/picture">
-                <pic:pic xmlns:pic="http://schemas.openxmlformats.org/drawingml/2006/picture">
-                  <pic:nvPicPr>
-                    <pic:cNvPr id="0" name="Picture 18" descr="https://labresources.whizlabs.com/1383588250114ee691ca1891ebd4b7ca/image32_54_48.png"/>
-                    <pic:cNvPicPr>
-                      <a:picLocks noChangeAspect="1" noChangeArrowheads="1"/>
-                    </pic:cNvPicPr>
-                  </pic:nvPicPr>
-                  <pic:blipFill>
-                    <a:blip r:embed="rId17">
-                      <a:extLst>
-                        <a:ext uri="{28A0092B-C50C-407E-A947-70E740481C1C}">
-                          <a14:useLocalDpi xmlns:a14="http://schemas.microsoft.com/office/drawing/2010/main" val="0"/>
-                        </a:ext>
-                      </a:extLst>
-                    </a:blip>
-                    <a:srcRect/>
-                    <a:stretch>
-                      <a:fillRect/>
-                    </a:stretch>
-                  </pic:blipFill>
-                  <pic:spPr bwMode="auto">
-                    <a:xfrm>
-                      <a:off x="0" y="0"/>
-                      <a:ext cx="5412871" cy="2434566"/>
-                    </a:xfrm>
-                    <a:prstGeom prst="rect">
-                      <a:avLst/>
-                    </a:prstGeom>
-                    <a:noFill/>
-                    <a:ln>
-                      <a:noFill/>
-                    </a:ln>
-                  </pic:spPr>
-                </pic:pic>
-              </a:graphicData>
-            </a:graphic>
-          </wp:inline>
-        </w:drawing>
-      </w:r>
     </w:p>
     <w:p>
       <w:pPr>
@@ -10529,6 +10411,7 @@
           <w:szCs w:val="21"/>
           <w:bdr w:val="none" w:sz="0" w:space="0" w:color="auto" w:frame="1"/>
         </w:rPr>
+        <w:lastRenderedPageBreak/>
         <w:t>         </w:t>
       </w:r>
       <w:r>
@@ -10558,7 +10441,7 @@
                     </pic:cNvPicPr>
                   </pic:nvPicPr>
                   <pic:blipFill>
-                    <a:blip r:embed="rId18" cstate="print">
+                    <a:blip r:embed="rId16" cstate="print">
                       <a:extLst>
                         <a:ext uri="{28A0092B-C50C-407E-A947-70E740481C1C}">
                           <a14:useLocalDpi xmlns:a14="http://schemas.microsoft.com/office/drawing/2010/main" val="0"/>
@@ -10598,16 +10481,6 @@
         <w:textAlignment w:val="baseline"/>
         <w:rPr>
           <w:rFonts w:ascii="Arial" w:eastAsia="Times New Roman" w:hAnsi="Arial" w:cs="Arial"/>
-          <w:color w:val="1F2430"/>
-          <w:sz w:val="21"/>
-          <w:szCs w:val="21"/>
-        </w:rPr>
-      </w:pPr>
-    </w:p>
-    <w:p>
-      <w:pPr>
-        <w:rPr>
-          <w:rFonts w:ascii="Arial" w:eastAsia="Times New Roman" w:hAnsi="Arial" w:cs="Arial"/>
           <w:b/>
           <w:bCs/>
           <w:color w:val="1F2430"/>
@@ -10616,18 +10489,8 @@
           <w:bdr w:val="none" w:sz="0" w:space="0" w:color="auto" w:frame="1"/>
         </w:rPr>
       </w:pPr>
-      <w:r>
-        <w:rPr>
-          <w:rFonts w:ascii="Arial" w:eastAsia="Times New Roman" w:hAnsi="Arial" w:cs="Arial"/>
-          <w:b/>
-          <w:bCs/>
-          <w:color w:val="1F2430"/>
-          <w:sz w:val="33"/>
-          <w:szCs w:val="33"/>
-          <w:bdr w:val="none" w:sz="0" w:space="0" w:color="auto" w:frame="1"/>
-        </w:rPr>
-        <w:br w:type="page"/>
-      </w:r>
+      <w:bookmarkStart w:id="0" w:name="_GoBack"/>
+      <w:bookmarkEnd w:id="0"/>
     </w:p>
     <w:p>
       <w:pPr>
@@ -10654,7 +10517,6 @@
           <w:szCs w:val="33"/>
           <w:bdr w:val="none" w:sz="0" w:space="0" w:color="auto" w:frame="1"/>
         </w:rPr>
-        <w:lastRenderedPageBreak/>
         <w:t>Task 7: Register the Targets with their Respective Target groups</w:t>
       </w:r>
     </w:p>
@@ -10847,7 +10709,7 @@
                     </pic:cNvPicPr>
                   </pic:nvPicPr>
                   <pic:blipFill>
-                    <a:blip r:embed="rId19">
+                    <a:blip r:embed="rId17">
                       <a:extLst>
                         <a:ext uri="{28A0092B-C50C-407E-A947-70E740481C1C}">
                           <a14:useLocalDpi xmlns:a14="http://schemas.microsoft.com/office/drawing/2010/main" val="0"/>
@@ -11849,7 +11711,20 @@
           <w:szCs w:val="21"/>
           <w:bdr w:val="none" w:sz="0" w:space="0" w:color="auto" w:frame="1"/>
         </w:rPr>
-        <w:t xml:space="preserve"> arn:aws:elasticloadbalancing:us-east-1:757712384777:targetgroup/TG2/1dd2532226541d8c --targets Id=i-016edc45d166c9123</w:t>
+        <w:t xml:space="preserve"> arn:aws:elasticloadbalancing:us-east-</w:t>
+      </w:r>
+      <w:r>
+        <w:rPr>
+          <w:rFonts w:ascii="Arial" w:eastAsia="Times New Roman" w:hAnsi="Arial" w:cs="Arial"/>
+          <w:b/>
+          <w:bCs/>
+          <w:color w:val="1F2430"/>
+          <w:sz w:val="21"/>
+          <w:szCs w:val="21"/>
+          <w:bdr w:val="none" w:sz="0" w:space="0" w:color="auto" w:frame="1"/>
+        </w:rPr>
+        <w:lastRenderedPageBreak/>
+        <w:t>1:757712384777:targetgroup/TG2/1dd2532226541d8c --targets Id=i-016edc45d166c9123</w:t>
       </w:r>
     </w:p>
     <w:p>
@@ -12069,7 +11944,6 @@
           <w:szCs w:val="18"/>
           <w:bdr w:val="none" w:sz="0" w:space="0" w:color="auto" w:frame="1"/>
         </w:rPr>
-        <w:lastRenderedPageBreak/>
         <w:t>aws</w:t>
       </w:r>
       <w:proofErr w:type="spellEnd"/>
@@ -12753,7 +12627,7 @@
                     </pic:cNvPicPr>
                   </pic:nvPicPr>
                   <pic:blipFill>
-                    <a:blip r:embed="rId20" cstate="print">
+                    <a:blip r:embed="rId18" cstate="print">
                       <a:extLst>
                         <a:ext uri="{28A0092B-C50C-407E-A947-70E740481C1C}">
                           <a14:useLocalDpi xmlns:a14="http://schemas.microsoft.com/office/drawing/2010/main" val="0"/>
@@ -13466,6 +13340,7 @@
           <w:szCs w:val="21"/>
           <w:bdr w:val="none" w:sz="0" w:space="0" w:color="auto" w:frame="1"/>
         </w:rPr>
+        <w:lastRenderedPageBreak/>
         <w:t xml:space="preserve">Example: </w:t>
       </w:r>
       <w:proofErr w:type="spellStart"/>
@@ -13661,7 +13536,6 @@
           <w:szCs w:val="21"/>
           <w:bdr w:val="none" w:sz="0" w:space="0" w:color="auto" w:frame="1"/>
         </w:rPr>
-        <w:lastRenderedPageBreak/>
         <w:t>Use the </w:t>
       </w:r>
       <w:r>
@@ -15235,6 +15109,7 @@
           <w:szCs w:val="21"/>
           <w:bdr w:val="none" w:sz="0" w:space="0" w:color="auto" w:frame="1"/>
         </w:rPr>
+        <w:lastRenderedPageBreak/>
         <w:drawing>
           <wp:inline distT="0" distB="0" distL="0" distR="0">
             <wp:extent cx="5934075" cy="1710055"/>
@@ -15253,7 +15128,7 @@
                     </pic:cNvPicPr>
                   </pic:nvPicPr>
                   <pic:blipFill>
-                    <a:blip r:embed="rId21">
+                    <a:blip r:embed="rId19">
                       <a:extLst>
                         <a:ext uri="{28A0092B-C50C-407E-A947-70E740481C1C}">
                           <a14:useLocalDpi xmlns:a14="http://schemas.microsoft.com/office/drawing/2010/main" val="0"/>
@@ -15318,7 +15193,6 @@
           <w:szCs w:val="33"/>
           <w:bdr w:val="none" w:sz="0" w:space="0" w:color="auto" w:frame="1"/>
         </w:rPr>
-        <w:lastRenderedPageBreak/>
         <w:t>Task 11: Verifying the Load balancer rules by accessing the DNS</w:t>
       </w:r>
     </w:p>
@@ -15550,7 +15424,7 @@
                     </pic:cNvPicPr>
                   </pic:nvPicPr>
                   <pic:blipFill>
-                    <a:blip r:embed="rId22">
+                    <a:blip r:embed="rId20">
                       <a:extLst>
                         <a:ext uri="{28A0092B-C50C-407E-A947-70E740481C1C}">
                           <a14:useLocalDpi xmlns:a14="http://schemas.microsoft.com/office/drawing/2010/main" val="0"/>
@@ -15761,7 +15635,7 @@
                     </pic:cNvPicPr>
                   </pic:nvPicPr>
                   <pic:blipFill>
-                    <a:blip r:embed="rId23">
+                    <a:blip r:embed="rId21">
                       <a:extLst>
                         <a:ext uri="{28A0092B-C50C-407E-A947-70E740481C1C}">
                           <a14:useLocalDpi xmlns:a14="http://schemas.microsoft.com/office/drawing/2010/main" val="0"/>
@@ -15963,6 +15837,7 @@
           <w:szCs w:val="21"/>
           <w:bdr w:val="none" w:sz="0" w:space="0" w:color="auto" w:frame="1"/>
         </w:rPr>
+        <w:lastRenderedPageBreak/>
         <w:t xml:space="preserve">Note: Use your Load Balancer DNS Name and append </w:t>
       </w:r>
       <w:r>
@@ -16027,7 +15902,7 @@
                     </pic:cNvPicPr>
                   </pic:nvPicPr>
                   <pic:blipFill>
-                    <a:blip r:embed="rId24">
+                    <a:blip r:embed="rId22">
                       <a:extLst>
                         <a:ext uri="{28A0092B-C50C-407E-A947-70E740481C1C}">
                           <a14:useLocalDpi xmlns:a14="http://schemas.microsoft.com/office/drawing/2010/main" val="0"/>
@@ -16098,7 +15973,6 @@
           <w:szCs w:val="21"/>
           <w:bdr w:val="none" w:sz="0" w:space="0" w:color="auto" w:frame="1"/>
         </w:rPr>
-        <w:lastRenderedPageBreak/>
         <w:t>Now try to access the </w:t>
       </w:r>
       <w:r>
@@ -16323,7 +16197,7 @@
                     </pic:cNvPicPr>
                   </pic:nvPicPr>
                   <pic:blipFill>
-                    <a:blip r:embed="rId25">
+                    <a:blip r:embed="rId23">
                       <a:extLst>
                         <a:ext uri="{28A0092B-C50C-407E-A947-70E740481C1C}">
                           <a14:useLocalDpi xmlns:a14="http://schemas.microsoft.com/office/drawing/2010/main" val="0"/>
@@ -17091,6 +16965,7 @@
           <w:szCs w:val="21"/>
           <w:bdr w:val="none" w:sz="0" w:space="0" w:color="auto" w:frame="1"/>
         </w:rPr>
+        <w:lastRenderedPageBreak/>
         <w:t>Example: </w:t>
       </w:r>
       <w:proofErr w:type="spellStart"/>
@@ -17493,7 +17368,6 @@
           <w:szCs w:val="21"/>
           <w:bdr w:val="none" w:sz="0" w:space="0" w:color="auto" w:frame="1"/>
         </w:rPr>
-        <w:lastRenderedPageBreak/>
         <w:t>To terminate the EC2 Instances, you can terminate all at once:</w:t>
       </w:r>
     </w:p>
@@ -17999,8 +17873,6 @@
         </w:rPr>
         <w:t> </w:t>
       </w:r>
-      <w:bookmarkStart w:id="0" w:name="_GoBack"/>
-      <w:bookmarkEnd w:id="0"/>
     </w:p>
     <w:p>
       <w:pPr>
@@ -25733,6 +25605,7 @@
   <w:style w:type="character" w:default="1" w:styleId="DefaultParagraphFont">
     <w:name w:val="Default Paragraph Font"/>
     <w:uiPriority w:val="1"/>
+    <w:semiHidden/>
     <w:unhideWhenUsed/>
   </w:style>
   <w:style w:type="table" w:default="1" w:styleId="TableNormal">

</xml_diff>